<commit_message>
Added module 3 quiz ss
</commit_message>
<xml_diff>
--- a/Module_3_CellularDynamicsAndHighThroughputBiologicalData/discussion/Discussion.docx
+++ b/Module_3_CellularDynamicsAndHighThroughputBiologicalData/discussion/Discussion.docx
@@ -144,7 +144,19 @@
         <w:t>s</w:t>
       </w:r>
       <w:r>
-        <w:t xml:space="preserve"> like FCS or two-photon dual-color FCS. For FRET you will </w:t>
+        <w:t xml:space="preserve"> like </w:t>
+      </w:r>
+      <w:r>
+        <w:t xml:space="preserve">fluorescence correlation spectroscopy (FCS), </w:t>
+      </w:r>
+      <w:r>
+        <w:t>two-photon dual-color FCS</w:t>
+      </w:r>
+      <w:r>
+        <w:t>, or fluorescence cross-correlation spectroscopy (FCCS)</w:t>
+      </w:r>
+      <w:r>
+        <w:t xml:space="preserve">. For FRET you will </w:t>
       </w:r>
       <w:r>
         <w:t xml:space="preserve">then </w:t>
@@ -165,76 +177,76 @@
         <w:t xml:space="preserve">cloning vectors with </w:t>
       </w:r>
       <w:r>
-        <w:t>for example</w:t>
+        <w:t xml:space="preserve">for example </w:t>
+      </w:r>
+      <w:r>
+        <w:t xml:space="preserve">Cy3 and Cy5 </w:t>
+      </w:r>
+      <w:r>
+        <w:t>fluorophore pairs, and insert them into X and Y proteins for expression</w:t>
+      </w:r>
+      <w:r>
+        <w:t>.</w:t>
+      </w:r>
+      <w:r>
+        <w:t xml:space="preserve"> Then</w:t>
+      </w:r>
+      <w:r>
+        <w:t xml:space="preserve"> engineered cells </w:t>
+      </w:r>
+      <w:r>
+        <w:t xml:space="preserve">will </w:t>
+      </w:r>
+      <w:r>
+        <w:t xml:space="preserve">need to grow in culture and experiments will be performed.  </w:t>
+      </w:r>
+      <w:r>
+        <w:t xml:space="preserve">Data analysis will </w:t>
+      </w:r>
+      <w:r>
+        <w:t>require a</w:t>
+      </w:r>
+      <w:r>
+        <w:t xml:space="preserve"> fl</w:t>
+      </w:r>
+      <w:r>
+        <w:t>u</w:t>
+      </w:r>
+      <w:r>
+        <w:t xml:space="preserve">orescence imaging system with image </w:t>
+      </w:r>
+      <w:r>
+        <w:t xml:space="preserve">capture, </w:t>
+      </w:r>
+      <w:r>
+        <w:t xml:space="preserve">and image </w:t>
+      </w:r>
+      <w:r>
+        <w:t>processing</w:t>
+      </w:r>
+      <w:r>
+        <w:t xml:space="preserve"> and </w:t>
+      </w:r>
+      <w:r>
+        <w:t xml:space="preserve">it will </w:t>
+      </w:r>
+      <w:r>
+        <w:t xml:space="preserve">also </w:t>
+      </w:r>
+      <w:r>
+        <w:t>require</w:t>
+      </w:r>
+      <w:r>
+        <w:t xml:space="preserve"> a microscope that uses </w:t>
+      </w:r>
+      <w:r>
+        <w:t>a</w:t>
       </w:r>
       <w:r>
         <w:t xml:space="preserve"> </w:t>
       </w:r>
       <w:r>
-        <w:t xml:space="preserve">Cy3 and Cy5 </w:t>
-      </w:r>
-      <w:r>
-        <w:t>fluorophore pairs, and insert them into X and Y proteins for expression</w:t>
-      </w:r>
-      <w:r>
-        <w:t>.</w:t>
-      </w:r>
-      <w:r>
-        <w:t xml:space="preserve"> Then</w:t>
-      </w:r>
-      <w:r>
-        <w:t xml:space="preserve"> engineered cells </w:t>
-      </w:r>
-      <w:r>
-        <w:t xml:space="preserve">will </w:t>
-      </w:r>
-      <w:r>
-        <w:t xml:space="preserve">need to grow in culture and experiments will be performed.  </w:t>
-      </w:r>
-      <w:r>
-        <w:t xml:space="preserve">Data analysis will </w:t>
-      </w:r>
-      <w:r>
-        <w:t>require a</w:t>
-      </w:r>
-      <w:r>
-        <w:t xml:space="preserve"> fl</w:t>
-      </w:r>
-      <w:r>
-        <w:t>u</w:t>
-      </w:r>
-      <w:r>
-        <w:t xml:space="preserve">orescence imaging system with image </w:t>
-      </w:r>
-      <w:r>
-        <w:t xml:space="preserve">capture, </w:t>
-      </w:r>
-      <w:r>
-        <w:t xml:space="preserve">and image </w:t>
-      </w:r>
-      <w:r>
-        <w:t>processing</w:t>
-      </w:r>
-      <w:r>
-        <w:t xml:space="preserve"> and </w:t>
-      </w:r>
-      <w:r>
-        <w:t xml:space="preserve">it will </w:t>
-      </w:r>
-      <w:r>
-        <w:t xml:space="preserve">also </w:t>
-      </w:r>
-      <w:r>
-        <w:t>require</w:t>
-      </w:r>
-      <w:r>
-        <w:t xml:space="preserve"> a microscope that uses </w:t>
-      </w:r>
-      <w:r>
-        <w:t>a</w:t>
-      </w:r>
-      <w:r>
-        <w:t xml:space="preserve"> </w:t>
+        <w:t xml:space="preserve">florescence confocal or </w:t>
       </w:r>
       <w:r>
         <w:t>two or more-photon excitation</w:t>
@@ -257,7 +269,13 @@
         <w:t xml:space="preserve">e </w:t>
       </w:r>
       <w:r>
-        <w:t xml:space="preserve">high-throughput technic </w:t>
+        <w:t>high-throughput techni</w:t>
+      </w:r>
+      <w:r>
+        <w:t>que</w:t>
+      </w:r>
+      <w:r>
+        <w:t xml:space="preserve"> </w:t>
       </w:r>
       <w:r>
         <w:t>which could be</w:t>
@@ -302,7 +320,13 @@
         <w:t xml:space="preserve">molecule </w:t>
       </w:r>
       <w:r>
-        <w:t xml:space="preserve">Y </w:t>
+        <w:t>Y</w:t>
+      </w:r>
+      <w:r>
+        <w:t xml:space="preserve"> (like for example a yeast two-hybrid construct)</w:t>
+      </w:r>
+      <w:r>
+        <w:t xml:space="preserve"> </w:t>
       </w:r>
       <w:r>
         <w:t>are</w:t>
@@ -376,6 +400,8 @@
       <w:r>
         <w:t xml:space="preserve">o help you to analyze the metabolites produced and quantified the results. </w:t>
       </w:r>
+    </w:p>
+    <w:p>
       <w:r>
         <w:t>For</w:t>
       </w:r>

</xml_diff>